<commit_message>
Atualizando M4 - Atividade 4.3
</commit_message>
<xml_diff>
--- a/M4-POO/Atividade M4.3/Atividade M4.3.docx
+++ b/M4-POO/Atividade M4.3/Atividade M4.3.docx
@@ -160,16 +160,14 @@
         </w:rPr>
         <w:t xml:space="preserve">Crie uma classe e insira nela, no mínimo, dois atributos, os quais devem ter um método </w:t>
       </w:r>
-      <w:proofErr w:type="spellStart"/>
-      <w:r>
-        <w:rPr>
-          <w:rFonts w:ascii="Arial" w:hAnsi="Arial" w:cs="Arial"/>
-          <w:sz w:val="24"/>
-          <w:szCs w:val="24"/>
-        </w:rPr>
-        <w:t>acessor</w:t>
-      </w:r>
-      <w:proofErr w:type="spellEnd"/>
+      <w:r>
+        <w:rPr>
+          <w:rFonts w:ascii="Arial" w:hAnsi="Arial" w:cs="Arial"/>
+          <w:sz w:val="24"/>
+          <w:szCs w:val="24"/>
+        </w:rPr>
+        <w:t>assessor</w:t>
+      </w:r>
       <w:r>
         <w:rPr>
           <w:rFonts w:ascii="Arial" w:hAnsi="Arial" w:cs="Arial"/>
@@ -340,22 +338,996 @@
         <w:jc w:val="both"/>
         <w:rPr>
           <w:rFonts w:ascii="Arial" w:hAnsi="Arial" w:cs="Arial"/>
-          <w:b/>
-          <w:bCs/>
-          <w:color w:val="2F5496" w:themeColor="accent1" w:themeShade="BF"/>
-          <w:sz w:val="24"/>
-          <w:szCs w:val="24"/>
-        </w:rPr>
-      </w:pPr>
-      <w:r>
-        <w:rPr>
-          <w:rFonts w:ascii="Arial" w:hAnsi="Arial" w:cs="Arial"/>
-          <w:color w:val="2F5496" w:themeColor="accent1" w:themeShade="BF"/>
-          <w:sz w:val="24"/>
-          <w:szCs w:val="24"/>
-        </w:rPr>
-        <w:t>ESCREVER</w:t>
-      </w:r>
+          <w:color w:val="2F5496" w:themeColor="accent1" w:themeShade="BF"/>
+          <w:sz w:val="24"/>
+          <w:szCs w:val="24"/>
+        </w:rPr>
+      </w:pPr>
+      <w:proofErr w:type="spellStart"/>
+      <w:proofErr w:type="gramStart"/>
+      <w:r>
+        <w:rPr>
+          <w:rFonts w:ascii="Arial" w:hAnsi="Arial" w:cs="Arial"/>
+          <w:color w:val="2F5496" w:themeColor="accent1" w:themeShade="BF"/>
+          <w:sz w:val="24"/>
+          <w:szCs w:val="24"/>
+        </w:rPr>
+        <w:t>class</w:t>
+      </w:r>
+      <w:proofErr w:type="spellEnd"/>
+      <w:r>
+        <w:rPr>
+          <w:rFonts w:ascii="Arial" w:hAnsi="Arial" w:cs="Arial"/>
+          <w:color w:val="2F5496" w:themeColor="accent1" w:themeShade="BF"/>
+          <w:sz w:val="24"/>
+          <w:szCs w:val="24"/>
+        </w:rPr>
+        <w:t xml:space="preserve"> Colaborador</w:t>
+      </w:r>
+      <w:proofErr w:type="gramEnd"/>
+      <w:r>
+        <w:rPr>
+          <w:rFonts w:ascii="Arial" w:hAnsi="Arial" w:cs="Arial"/>
+          <w:color w:val="2F5496" w:themeColor="accent1" w:themeShade="BF"/>
+          <w:sz w:val="24"/>
+          <w:szCs w:val="24"/>
+        </w:rPr>
+        <w:t xml:space="preserve"> {</w:t>
+      </w:r>
+    </w:p>
+    <w:p>
+      <w:pPr>
+        <w:jc w:val="both"/>
+        <w:rPr>
+          <w:rFonts w:ascii="Arial" w:hAnsi="Arial" w:cs="Arial"/>
+          <w:color w:val="2F5496" w:themeColor="accent1" w:themeShade="BF"/>
+          <w:sz w:val="24"/>
+          <w:szCs w:val="24"/>
+        </w:rPr>
+      </w:pPr>
+      <w:r>
+        <w:rPr>
+          <w:rFonts w:ascii="Arial" w:hAnsi="Arial" w:cs="Arial"/>
+          <w:color w:val="2F5496" w:themeColor="accent1" w:themeShade="BF"/>
+          <w:sz w:val="24"/>
+          <w:szCs w:val="24"/>
+        </w:rPr>
+        <w:t xml:space="preserve">    </w:t>
+      </w:r>
+      <w:proofErr w:type="spellStart"/>
+      <w:proofErr w:type="gramStart"/>
+      <w:r>
+        <w:rPr>
+          <w:rFonts w:ascii="Arial" w:hAnsi="Arial" w:cs="Arial"/>
+          <w:color w:val="2F5496" w:themeColor="accent1" w:themeShade="BF"/>
+          <w:sz w:val="24"/>
+          <w:szCs w:val="24"/>
+        </w:rPr>
+        <w:t>constructor</w:t>
+      </w:r>
+      <w:proofErr w:type="spellEnd"/>
+      <w:r>
+        <w:rPr>
+          <w:rFonts w:ascii="Arial" w:hAnsi="Arial" w:cs="Arial"/>
+          <w:color w:val="2F5496" w:themeColor="accent1" w:themeShade="BF"/>
+          <w:sz w:val="24"/>
+          <w:szCs w:val="24"/>
+        </w:rPr>
+        <w:t>(</w:t>
+      </w:r>
+      <w:proofErr w:type="gramEnd"/>
+      <w:r>
+        <w:rPr>
+          <w:rFonts w:ascii="Arial" w:hAnsi="Arial" w:cs="Arial"/>
+          <w:color w:val="2F5496" w:themeColor="accent1" w:themeShade="BF"/>
+          <w:sz w:val="24"/>
+          <w:szCs w:val="24"/>
+        </w:rPr>
+        <w:t>nome, cargo) {</w:t>
+      </w:r>
+    </w:p>
+    <w:p>
+      <w:pPr>
+        <w:jc w:val="both"/>
+        <w:rPr>
+          <w:rFonts w:ascii="Arial" w:hAnsi="Arial" w:cs="Arial"/>
+          <w:color w:val="2F5496" w:themeColor="accent1" w:themeShade="BF"/>
+          <w:sz w:val="24"/>
+          <w:szCs w:val="24"/>
+        </w:rPr>
+      </w:pPr>
+      <w:r>
+        <w:rPr>
+          <w:rFonts w:ascii="Arial" w:hAnsi="Arial" w:cs="Arial"/>
+          <w:color w:val="2F5496" w:themeColor="accent1" w:themeShade="BF"/>
+          <w:sz w:val="24"/>
+          <w:szCs w:val="24"/>
+        </w:rPr>
+        <w:t xml:space="preserve">        </w:t>
+      </w:r>
+      <w:proofErr w:type="spellStart"/>
+      <w:proofErr w:type="gramStart"/>
+      <w:r>
+        <w:rPr>
+          <w:rFonts w:ascii="Arial" w:hAnsi="Arial" w:cs="Arial"/>
+          <w:color w:val="2F5496" w:themeColor="accent1" w:themeShade="BF"/>
+          <w:sz w:val="24"/>
+          <w:szCs w:val="24"/>
+        </w:rPr>
+        <w:t>this.nome</w:t>
+      </w:r>
+      <w:proofErr w:type="spellEnd"/>
+      <w:proofErr w:type="gramEnd"/>
+      <w:r>
+        <w:rPr>
+          <w:rFonts w:ascii="Arial" w:hAnsi="Arial" w:cs="Arial"/>
+          <w:color w:val="2F5496" w:themeColor="accent1" w:themeShade="BF"/>
+          <w:sz w:val="24"/>
+          <w:szCs w:val="24"/>
+        </w:rPr>
+        <w:t xml:space="preserve"> = nome,</w:t>
+      </w:r>
+    </w:p>
+    <w:p>
+      <w:pPr>
+        <w:jc w:val="both"/>
+        <w:rPr>
+          <w:rFonts w:ascii="Arial" w:hAnsi="Arial" w:cs="Arial"/>
+          <w:color w:val="2F5496" w:themeColor="accent1" w:themeShade="BF"/>
+          <w:sz w:val="24"/>
+          <w:szCs w:val="24"/>
+        </w:rPr>
+      </w:pPr>
+      <w:r>
+        <w:rPr>
+          <w:rFonts w:ascii="Arial" w:hAnsi="Arial" w:cs="Arial"/>
+          <w:color w:val="2F5496" w:themeColor="accent1" w:themeShade="BF"/>
+          <w:sz w:val="24"/>
+          <w:szCs w:val="24"/>
+        </w:rPr>
+        <w:t xml:space="preserve">            </w:t>
+      </w:r>
+      <w:proofErr w:type="spellStart"/>
+      <w:proofErr w:type="gramStart"/>
+      <w:r>
+        <w:rPr>
+          <w:rFonts w:ascii="Arial" w:hAnsi="Arial" w:cs="Arial"/>
+          <w:color w:val="2F5496" w:themeColor="accent1" w:themeShade="BF"/>
+          <w:sz w:val="24"/>
+          <w:szCs w:val="24"/>
+        </w:rPr>
+        <w:t>this.cargo</w:t>
+      </w:r>
+      <w:proofErr w:type="spellEnd"/>
+      <w:proofErr w:type="gramEnd"/>
+      <w:r>
+        <w:rPr>
+          <w:rFonts w:ascii="Arial" w:hAnsi="Arial" w:cs="Arial"/>
+          <w:color w:val="2F5496" w:themeColor="accent1" w:themeShade="BF"/>
+          <w:sz w:val="24"/>
+          <w:szCs w:val="24"/>
+        </w:rPr>
+        <w:t xml:space="preserve"> = cargo</w:t>
+      </w:r>
+    </w:p>
+    <w:p>
+      <w:pPr>
+        <w:jc w:val="both"/>
+        <w:rPr>
+          <w:rFonts w:ascii="Arial" w:hAnsi="Arial" w:cs="Arial"/>
+          <w:color w:val="2F5496" w:themeColor="accent1" w:themeShade="BF"/>
+          <w:sz w:val="24"/>
+          <w:szCs w:val="24"/>
+        </w:rPr>
+      </w:pPr>
+      <w:r>
+        <w:rPr>
+          <w:rFonts w:ascii="Arial" w:hAnsi="Arial" w:cs="Arial"/>
+          <w:color w:val="2F5496" w:themeColor="accent1" w:themeShade="BF"/>
+          <w:sz w:val="24"/>
+          <w:szCs w:val="24"/>
+        </w:rPr>
+        <w:t xml:space="preserve">    }</w:t>
+      </w:r>
+    </w:p>
+    <w:p>
+      <w:pPr>
+        <w:jc w:val="both"/>
+        <w:rPr>
+          <w:rFonts w:ascii="Arial" w:hAnsi="Arial" w:cs="Arial"/>
+          <w:color w:val="2F5496" w:themeColor="accent1" w:themeShade="BF"/>
+          <w:sz w:val="24"/>
+          <w:szCs w:val="24"/>
+        </w:rPr>
+      </w:pPr>
+      <w:r>
+        <w:rPr>
+          <w:rFonts w:ascii="Arial" w:hAnsi="Arial" w:cs="Arial"/>
+          <w:color w:val="2F5496" w:themeColor="accent1" w:themeShade="BF"/>
+          <w:sz w:val="24"/>
+          <w:szCs w:val="24"/>
+        </w:rPr>
+        <w:t xml:space="preserve">  </w:t>
+      </w:r>
+    </w:p>
+    <w:p>
+      <w:pPr>
+        <w:jc w:val="both"/>
+        <w:rPr>
+          <w:rFonts w:ascii="Arial" w:hAnsi="Arial" w:cs="Arial"/>
+          <w:color w:val="2F5496" w:themeColor="accent1" w:themeShade="BF"/>
+          <w:sz w:val="24"/>
+          <w:szCs w:val="24"/>
+        </w:rPr>
+      </w:pPr>
+      <w:r>
+        <w:rPr>
+          <w:rFonts w:ascii="Arial" w:hAnsi="Arial" w:cs="Arial"/>
+          <w:color w:val="2F5496" w:themeColor="accent1" w:themeShade="BF"/>
+          <w:sz w:val="24"/>
+          <w:szCs w:val="24"/>
+        </w:rPr>
+        <w:t xml:space="preserve">    </w:t>
+      </w:r>
+      <w:proofErr w:type="spellStart"/>
+      <w:r>
+        <w:rPr>
+          <w:rFonts w:ascii="Arial" w:hAnsi="Arial" w:cs="Arial"/>
+          <w:color w:val="2F5496" w:themeColor="accent1" w:themeShade="BF"/>
+          <w:sz w:val="24"/>
+          <w:szCs w:val="24"/>
+        </w:rPr>
+        <w:t>get</w:t>
+      </w:r>
+      <w:proofErr w:type="spellEnd"/>
+      <w:r>
+        <w:rPr>
+          <w:rFonts w:ascii="Arial" w:hAnsi="Arial" w:cs="Arial"/>
+          <w:color w:val="2F5496" w:themeColor="accent1" w:themeShade="BF"/>
+          <w:sz w:val="24"/>
+          <w:szCs w:val="24"/>
+        </w:rPr>
+        <w:t xml:space="preserve"> </w:t>
+      </w:r>
+      <w:proofErr w:type="spellStart"/>
+      <w:proofErr w:type="gramStart"/>
+      <w:r>
+        <w:rPr>
+          <w:rFonts w:ascii="Arial" w:hAnsi="Arial" w:cs="Arial"/>
+          <w:color w:val="2F5496" w:themeColor="accent1" w:themeShade="BF"/>
+          <w:sz w:val="24"/>
+          <w:szCs w:val="24"/>
+        </w:rPr>
+        <w:t>nomeColaborador</w:t>
+      </w:r>
+      <w:proofErr w:type="spellEnd"/>
+      <w:r>
+        <w:rPr>
+          <w:rFonts w:ascii="Arial" w:hAnsi="Arial" w:cs="Arial"/>
+          <w:color w:val="2F5496" w:themeColor="accent1" w:themeShade="BF"/>
+          <w:sz w:val="24"/>
+          <w:szCs w:val="24"/>
+        </w:rPr>
+        <w:t>(</w:t>
+      </w:r>
+      <w:proofErr w:type="gramEnd"/>
+      <w:r>
+        <w:rPr>
+          <w:rFonts w:ascii="Arial" w:hAnsi="Arial" w:cs="Arial"/>
+          <w:color w:val="2F5496" w:themeColor="accent1" w:themeShade="BF"/>
+          <w:sz w:val="24"/>
+          <w:szCs w:val="24"/>
+        </w:rPr>
+        <w:t>) {</w:t>
+      </w:r>
+    </w:p>
+    <w:p>
+      <w:pPr>
+        <w:jc w:val="both"/>
+        <w:rPr>
+          <w:rFonts w:ascii="Arial" w:hAnsi="Arial" w:cs="Arial"/>
+          <w:color w:val="2F5496" w:themeColor="accent1" w:themeShade="BF"/>
+          <w:sz w:val="24"/>
+          <w:szCs w:val="24"/>
+        </w:rPr>
+      </w:pPr>
+      <w:r>
+        <w:rPr>
+          <w:rFonts w:ascii="Arial" w:hAnsi="Arial" w:cs="Arial"/>
+          <w:color w:val="2F5496" w:themeColor="accent1" w:themeShade="BF"/>
+          <w:sz w:val="24"/>
+          <w:szCs w:val="24"/>
+        </w:rPr>
+        <w:t xml:space="preserve">        </w:t>
+      </w:r>
+      <w:proofErr w:type="spellStart"/>
+      <w:r>
+        <w:rPr>
+          <w:rFonts w:ascii="Arial" w:hAnsi="Arial" w:cs="Arial"/>
+          <w:color w:val="2F5496" w:themeColor="accent1" w:themeShade="BF"/>
+          <w:sz w:val="24"/>
+          <w:szCs w:val="24"/>
+        </w:rPr>
+        <w:t>return</w:t>
+      </w:r>
+      <w:proofErr w:type="spellEnd"/>
+      <w:r>
+        <w:rPr>
+          <w:rFonts w:ascii="Arial" w:hAnsi="Arial" w:cs="Arial"/>
+          <w:color w:val="2F5496" w:themeColor="accent1" w:themeShade="BF"/>
+          <w:sz w:val="24"/>
+          <w:szCs w:val="24"/>
+        </w:rPr>
+        <w:t xml:space="preserve"> </w:t>
+      </w:r>
+      <w:proofErr w:type="spellStart"/>
+      <w:proofErr w:type="gramStart"/>
+      <w:r>
+        <w:rPr>
+          <w:rFonts w:ascii="Arial" w:hAnsi="Arial" w:cs="Arial"/>
+          <w:color w:val="2F5496" w:themeColor="accent1" w:themeShade="BF"/>
+          <w:sz w:val="24"/>
+          <w:szCs w:val="24"/>
+        </w:rPr>
+        <w:t>this.nome</w:t>
+      </w:r>
+      <w:proofErr w:type="spellEnd"/>
+      <w:proofErr w:type="gramEnd"/>
+    </w:p>
+    <w:p>
+      <w:pPr>
+        <w:jc w:val="both"/>
+        <w:rPr>
+          <w:rFonts w:ascii="Arial" w:hAnsi="Arial" w:cs="Arial"/>
+          <w:color w:val="2F5496" w:themeColor="accent1" w:themeShade="BF"/>
+          <w:sz w:val="24"/>
+          <w:szCs w:val="24"/>
+        </w:rPr>
+      </w:pPr>
+      <w:r>
+        <w:rPr>
+          <w:rFonts w:ascii="Arial" w:hAnsi="Arial" w:cs="Arial"/>
+          <w:color w:val="2F5496" w:themeColor="accent1" w:themeShade="BF"/>
+          <w:sz w:val="24"/>
+          <w:szCs w:val="24"/>
+        </w:rPr>
+        <w:t xml:space="preserve">    }</w:t>
+      </w:r>
+    </w:p>
+    <w:p>
+      <w:pPr>
+        <w:jc w:val="both"/>
+        <w:rPr>
+          <w:rFonts w:ascii="Arial" w:hAnsi="Arial" w:cs="Arial"/>
+          <w:color w:val="2F5496" w:themeColor="accent1" w:themeShade="BF"/>
+          <w:sz w:val="24"/>
+          <w:szCs w:val="24"/>
+        </w:rPr>
+      </w:pPr>
+      <w:r>
+        <w:rPr>
+          <w:rFonts w:ascii="Arial" w:hAnsi="Arial" w:cs="Arial"/>
+          <w:color w:val="2F5496" w:themeColor="accent1" w:themeShade="BF"/>
+          <w:sz w:val="24"/>
+          <w:szCs w:val="24"/>
+        </w:rPr>
+        <w:t xml:space="preserve">  </w:t>
+      </w:r>
+    </w:p>
+    <w:p>
+      <w:pPr>
+        <w:jc w:val="both"/>
+        <w:rPr>
+          <w:rFonts w:ascii="Arial" w:hAnsi="Arial" w:cs="Arial"/>
+          <w:color w:val="2F5496" w:themeColor="accent1" w:themeShade="BF"/>
+          <w:sz w:val="24"/>
+          <w:szCs w:val="24"/>
+        </w:rPr>
+      </w:pPr>
+      <w:r>
+        <w:rPr>
+          <w:rFonts w:ascii="Arial" w:hAnsi="Arial" w:cs="Arial"/>
+          <w:color w:val="2F5496" w:themeColor="accent1" w:themeShade="BF"/>
+          <w:sz w:val="24"/>
+          <w:szCs w:val="24"/>
+        </w:rPr>
+        <w:t xml:space="preserve">    set </w:t>
+      </w:r>
+      <w:proofErr w:type="spellStart"/>
+      <w:r>
+        <w:rPr>
+          <w:rFonts w:ascii="Arial" w:hAnsi="Arial" w:cs="Arial"/>
+          <w:color w:val="2F5496" w:themeColor="accent1" w:themeShade="BF"/>
+          <w:sz w:val="24"/>
+          <w:szCs w:val="24"/>
+        </w:rPr>
+        <w:t>nomeColaborador</w:t>
+      </w:r>
+      <w:proofErr w:type="spellEnd"/>
+      <w:r>
+        <w:rPr>
+          <w:rFonts w:ascii="Arial" w:hAnsi="Arial" w:cs="Arial"/>
+          <w:color w:val="2F5496" w:themeColor="accent1" w:themeShade="BF"/>
+          <w:sz w:val="24"/>
+          <w:szCs w:val="24"/>
+        </w:rPr>
+        <w:t>(</w:t>
+      </w:r>
+      <w:proofErr w:type="spellStart"/>
+      <w:r>
+        <w:rPr>
+          <w:rFonts w:ascii="Arial" w:hAnsi="Arial" w:cs="Arial"/>
+          <w:color w:val="2F5496" w:themeColor="accent1" w:themeShade="BF"/>
+          <w:sz w:val="24"/>
+          <w:szCs w:val="24"/>
+        </w:rPr>
+        <w:t>nomeColaborador</w:t>
+      </w:r>
+      <w:proofErr w:type="spellEnd"/>
+      <w:r>
+        <w:rPr>
+          <w:rFonts w:ascii="Arial" w:hAnsi="Arial" w:cs="Arial"/>
+          <w:color w:val="2F5496" w:themeColor="accent1" w:themeShade="BF"/>
+          <w:sz w:val="24"/>
+          <w:szCs w:val="24"/>
+        </w:rPr>
+        <w:t>) {</w:t>
+      </w:r>
+    </w:p>
+    <w:p>
+      <w:pPr>
+        <w:jc w:val="both"/>
+        <w:rPr>
+          <w:rFonts w:ascii="Arial" w:hAnsi="Arial" w:cs="Arial"/>
+          <w:color w:val="2F5496" w:themeColor="accent1" w:themeShade="BF"/>
+          <w:sz w:val="24"/>
+          <w:szCs w:val="24"/>
+        </w:rPr>
+      </w:pPr>
+      <w:r>
+        <w:rPr>
+          <w:rFonts w:ascii="Arial" w:hAnsi="Arial" w:cs="Arial"/>
+          <w:color w:val="2F5496" w:themeColor="accent1" w:themeShade="BF"/>
+          <w:sz w:val="24"/>
+          <w:szCs w:val="24"/>
+        </w:rPr>
+        <w:t xml:space="preserve">        </w:t>
+      </w:r>
+      <w:proofErr w:type="spellStart"/>
+      <w:proofErr w:type="gramStart"/>
+      <w:r>
+        <w:rPr>
+          <w:rFonts w:ascii="Arial" w:hAnsi="Arial" w:cs="Arial"/>
+          <w:color w:val="2F5496" w:themeColor="accent1" w:themeShade="BF"/>
+          <w:sz w:val="24"/>
+          <w:szCs w:val="24"/>
+        </w:rPr>
+        <w:t>this.nome</w:t>
+      </w:r>
+      <w:proofErr w:type="spellEnd"/>
+      <w:proofErr w:type="gramEnd"/>
+      <w:r>
+        <w:rPr>
+          <w:rFonts w:ascii="Arial" w:hAnsi="Arial" w:cs="Arial"/>
+          <w:color w:val="2F5496" w:themeColor="accent1" w:themeShade="BF"/>
+          <w:sz w:val="24"/>
+          <w:szCs w:val="24"/>
+        </w:rPr>
+        <w:t xml:space="preserve"> = </w:t>
+      </w:r>
+      <w:proofErr w:type="spellStart"/>
+      <w:r>
+        <w:rPr>
+          <w:rFonts w:ascii="Arial" w:hAnsi="Arial" w:cs="Arial"/>
+          <w:color w:val="2F5496" w:themeColor="accent1" w:themeShade="BF"/>
+          <w:sz w:val="24"/>
+          <w:szCs w:val="24"/>
+        </w:rPr>
+        <w:t>nomeColaborador</w:t>
+      </w:r>
+      <w:proofErr w:type="spellEnd"/>
+    </w:p>
+    <w:p>
+      <w:pPr>
+        <w:jc w:val="both"/>
+        <w:rPr>
+          <w:rFonts w:ascii="Arial" w:hAnsi="Arial" w:cs="Arial"/>
+          <w:color w:val="2F5496" w:themeColor="accent1" w:themeShade="BF"/>
+          <w:sz w:val="24"/>
+          <w:szCs w:val="24"/>
+        </w:rPr>
+      </w:pPr>
+      <w:r>
+        <w:rPr>
+          <w:rFonts w:ascii="Arial" w:hAnsi="Arial" w:cs="Arial"/>
+          <w:color w:val="2F5496" w:themeColor="accent1" w:themeShade="BF"/>
+          <w:sz w:val="24"/>
+          <w:szCs w:val="24"/>
+        </w:rPr>
+        <w:t xml:space="preserve">    }</w:t>
+      </w:r>
+    </w:p>
+    <w:p>
+      <w:pPr>
+        <w:jc w:val="both"/>
+        <w:rPr>
+          <w:rFonts w:ascii="Arial" w:hAnsi="Arial" w:cs="Arial"/>
+          <w:color w:val="2F5496" w:themeColor="accent1" w:themeShade="BF"/>
+          <w:sz w:val="24"/>
+          <w:szCs w:val="24"/>
+        </w:rPr>
+      </w:pPr>
+      <w:r>
+        <w:rPr>
+          <w:rFonts w:ascii="Arial" w:hAnsi="Arial" w:cs="Arial"/>
+          <w:color w:val="2F5496" w:themeColor="accent1" w:themeShade="BF"/>
+          <w:sz w:val="24"/>
+          <w:szCs w:val="24"/>
+        </w:rPr>
+        <w:lastRenderedPageBreak/>
+        <w:t xml:space="preserve">  </w:t>
+      </w:r>
+    </w:p>
+    <w:p>
+      <w:pPr>
+        <w:jc w:val="both"/>
+        <w:rPr>
+          <w:rFonts w:ascii="Arial" w:hAnsi="Arial" w:cs="Arial"/>
+          <w:color w:val="2F5496" w:themeColor="accent1" w:themeShade="BF"/>
+          <w:sz w:val="24"/>
+          <w:szCs w:val="24"/>
+        </w:rPr>
+      </w:pPr>
+      <w:r>
+        <w:rPr>
+          <w:rFonts w:ascii="Arial" w:hAnsi="Arial" w:cs="Arial"/>
+          <w:color w:val="2F5496" w:themeColor="accent1" w:themeShade="BF"/>
+          <w:sz w:val="24"/>
+          <w:szCs w:val="24"/>
+        </w:rPr>
+        <w:t xml:space="preserve">    </w:t>
+      </w:r>
+      <w:proofErr w:type="spellStart"/>
+      <w:r>
+        <w:rPr>
+          <w:rFonts w:ascii="Arial" w:hAnsi="Arial" w:cs="Arial"/>
+          <w:color w:val="2F5496" w:themeColor="accent1" w:themeShade="BF"/>
+          <w:sz w:val="24"/>
+          <w:szCs w:val="24"/>
+        </w:rPr>
+        <w:t>get</w:t>
+      </w:r>
+      <w:proofErr w:type="spellEnd"/>
+      <w:r>
+        <w:rPr>
+          <w:rFonts w:ascii="Arial" w:hAnsi="Arial" w:cs="Arial"/>
+          <w:color w:val="2F5496" w:themeColor="accent1" w:themeShade="BF"/>
+          <w:sz w:val="24"/>
+          <w:szCs w:val="24"/>
+        </w:rPr>
+        <w:t xml:space="preserve"> </w:t>
+      </w:r>
+      <w:proofErr w:type="spellStart"/>
+      <w:proofErr w:type="gramStart"/>
+      <w:r>
+        <w:rPr>
+          <w:rFonts w:ascii="Arial" w:hAnsi="Arial" w:cs="Arial"/>
+          <w:color w:val="2F5496" w:themeColor="accent1" w:themeShade="BF"/>
+          <w:sz w:val="24"/>
+          <w:szCs w:val="24"/>
+        </w:rPr>
+        <w:t>cargoColaborador</w:t>
+      </w:r>
+      <w:proofErr w:type="spellEnd"/>
+      <w:r>
+        <w:rPr>
+          <w:rFonts w:ascii="Arial" w:hAnsi="Arial" w:cs="Arial"/>
+          <w:color w:val="2F5496" w:themeColor="accent1" w:themeShade="BF"/>
+          <w:sz w:val="24"/>
+          <w:szCs w:val="24"/>
+        </w:rPr>
+        <w:t>(</w:t>
+      </w:r>
+      <w:proofErr w:type="gramEnd"/>
+      <w:r>
+        <w:rPr>
+          <w:rFonts w:ascii="Arial" w:hAnsi="Arial" w:cs="Arial"/>
+          <w:color w:val="2F5496" w:themeColor="accent1" w:themeShade="BF"/>
+          <w:sz w:val="24"/>
+          <w:szCs w:val="24"/>
+        </w:rPr>
+        <w:t>) {</w:t>
+      </w:r>
+    </w:p>
+    <w:p>
+      <w:pPr>
+        <w:jc w:val="both"/>
+        <w:rPr>
+          <w:rFonts w:ascii="Arial" w:hAnsi="Arial" w:cs="Arial"/>
+          <w:color w:val="2F5496" w:themeColor="accent1" w:themeShade="BF"/>
+          <w:sz w:val="24"/>
+          <w:szCs w:val="24"/>
+        </w:rPr>
+      </w:pPr>
+      <w:r>
+        <w:rPr>
+          <w:rFonts w:ascii="Arial" w:hAnsi="Arial" w:cs="Arial"/>
+          <w:color w:val="2F5496" w:themeColor="accent1" w:themeShade="BF"/>
+          <w:sz w:val="24"/>
+          <w:szCs w:val="24"/>
+        </w:rPr>
+        <w:t xml:space="preserve">        </w:t>
+      </w:r>
+      <w:proofErr w:type="spellStart"/>
+      <w:r>
+        <w:rPr>
+          <w:rFonts w:ascii="Arial" w:hAnsi="Arial" w:cs="Arial"/>
+          <w:color w:val="2F5496" w:themeColor="accent1" w:themeShade="BF"/>
+          <w:sz w:val="24"/>
+          <w:szCs w:val="24"/>
+        </w:rPr>
+        <w:t>return</w:t>
+      </w:r>
+      <w:proofErr w:type="spellEnd"/>
+      <w:r>
+        <w:rPr>
+          <w:rFonts w:ascii="Arial" w:hAnsi="Arial" w:cs="Arial"/>
+          <w:color w:val="2F5496" w:themeColor="accent1" w:themeShade="BF"/>
+          <w:sz w:val="24"/>
+          <w:szCs w:val="24"/>
+        </w:rPr>
+        <w:t xml:space="preserve"> </w:t>
+      </w:r>
+      <w:proofErr w:type="spellStart"/>
+      <w:proofErr w:type="gramStart"/>
+      <w:r>
+        <w:rPr>
+          <w:rFonts w:ascii="Arial" w:hAnsi="Arial" w:cs="Arial"/>
+          <w:color w:val="2F5496" w:themeColor="accent1" w:themeShade="BF"/>
+          <w:sz w:val="24"/>
+          <w:szCs w:val="24"/>
+        </w:rPr>
+        <w:t>this.cargo</w:t>
+      </w:r>
+      <w:proofErr w:type="spellEnd"/>
+      <w:proofErr w:type="gramEnd"/>
+    </w:p>
+    <w:p>
+      <w:pPr>
+        <w:jc w:val="both"/>
+        <w:rPr>
+          <w:rFonts w:ascii="Arial" w:hAnsi="Arial" w:cs="Arial"/>
+          <w:color w:val="2F5496" w:themeColor="accent1" w:themeShade="BF"/>
+          <w:sz w:val="24"/>
+          <w:szCs w:val="24"/>
+        </w:rPr>
+      </w:pPr>
+      <w:r>
+        <w:rPr>
+          <w:rFonts w:ascii="Arial" w:hAnsi="Arial" w:cs="Arial"/>
+          <w:color w:val="2F5496" w:themeColor="accent1" w:themeShade="BF"/>
+          <w:sz w:val="24"/>
+          <w:szCs w:val="24"/>
+        </w:rPr>
+        <w:t xml:space="preserve">    }</w:t>
+      </w:r>
+    </w:p>
+    <w:p>
+      <w:pPr>
+        <w:jc w:val="both"/>
+        <w:rPr>
+          <w:rFonts w:ascii="Arial" w:hAnsi="Arial" w:cs="Arial"/>
+          <w:color w:val="2F5496" w:themeColor="accent1" w:themeShade="BF"/>
+          <w:sz w:val="24"/>
+          <w:szCs w:val="24"/>
+        </w:rPr>
+      </w:pPr>
+      <w:r>
+        <w:rPr>
+          <w:rFonts w:ascii="Arial" w:hAnsi="Arial" w:cs="Arial"/>
+          <w:color w:val="2F5496" w:themeColor="accent1" w:themeShade="BF"/>
+          <w:sz w:val="24"/>
+          <w:szCs w:val="24"/>
+        </w:rPr>
+        <w:t xml:space="preserve">  </w:t>
+      </w:r>
+    </w:p>
+    <w:p>
+      <w:pPr>
+        <w:jc w:val="both"/>
+        <w:rPr>
+          <w:rFonts w:ascii="Arial" w:hAnsi="Arial" w:cs="Arial"/>
+          <w:color w:val="2F5496" w:themeColor="accent1" w:themeShade="BF"/>
+          <w:sz w:val="24"/>
+          <w:szCs w:val="24"/>
+        </w:rPr>
+      </w:pPr>
+      <w:r>
+        <w:rPr>
+          <w:rFonts w:ascii="Arial" w:hAnsi="Arial" w:cs="Arial"/>
+          <w:color w:val="2F5496" w:themeColor="accent1" w:themeShade="BF"/>
+          <w:sz w:val="24"/>
+          <w:szCs w:val="24"/>
+        </w:rPr>
+        <w:t xml:space="preserve">    set </w:t>
+      </w:r>
+      <w:proofErr w:type="spellStart"/>
+      <w:r>
+        <w:rPr>
+          <w:rFonts w:ascii="Arial" w:hAnsi="Arial" w:cs="Arial"/>
+          <w:color w:val="2F5496" w:themeColor="accent1" w:themeShade="BF"/>
+          <w:sz w:val="24"/>
+          <w:szCs w:val="24"/>
+        </w:rPr>
+        <w:t>cargoColaborador</w:t>
+      </w:r>
+      <w:proofErr w:type="spellEnd"/>
+      <w:r>
+        <w:rPr>
+          <w:rFonts w:ascii="Arial" w:hAnsi="Arial" w:cs="Arial"/>
+          <w:color w:val="2F5496" w:themeColor="accent1" w:themeShade="BF"/>
+          <w:sz w:val="24"/>
+          <w:szCs w:val="24"/>
+        </w:rPr>
+        <w:t>(</w:t>
+      </w:r>
+      <w:proofErr w:type="spellStart"/>
+      <w:r>
+        <w:rPr>
+          <w:rFonts w:ascii="Arial" w:hAnsi="Arial" w:cs="Arial"/>
+          <w:color w:val="2F5496" w:themeColor="accent1" w:themeShade="BF"/>
+          <w:sz w:val="24"/>
+          <w:szCs w:val="24"/>
+        </w:rPr>
+        <w:t>cargoColaborador</w:t>
+      </w:r>
+      <w:proofErr w:type="spellEnd"/>
+      <w:r>
+        <w:rPr>
+          <w:rFonts w:ascii="Arial" w:hAnsi="Arial" w:cs="Arial"/>
+          <w:color w:val="2F5496" w:themeColor="accent1" w:themeShade="BF"/>
+          <w:sz w:val="24"/>
+          <w:szCs w:val="24"/>
+        </w:rPr>
+        <w:t>) {</w:t>
+      </w:r>
+    </w:p>
+    <w:p>
+      <w:pPr>
+        <w:jc w:val="both"/>
+        <w:rPr>
+          <w:rFonts w:ascii="Arial" w:hAnsi="Arial" w:cs="Arial"/>
+          <w:color w:val="2F5496" w:themeColor="accent1" w:themeShade="BF"/>
+          <w:sz w:val="24"/>
+          <w:szCs w:val="24"/>
+        </w:rPr>
+      </w:pPr>
+      <w:r>
+        <w:rPr>
+          <w:rFonts w:ascii="Arial" w:hAnsi="Arial" w:cs="Arial"/>
+          <w:color w:val="2F5496" w:themeColor="accent1" w:themeShade="BF"/>
+          <w:sz w:val="24"/>
+          <w:szCs w:val="24"/>
+        </w:rPr>
+        <w:t xml:space="preserve">        </w:t>
+      </w:r>
+      <w:proofErr w:type="spellStart"/>
+      <w:proofErr w:type="gramStart"/>
+      <w:r>
+        <w:rPr>
+          <w:rFonts w:ascii="Arial" w:hAnsi="Arial" w:cs="Arial"/>
+          <w:color w:val="2F5496" w:themeColor="accent1" w:themeShade="BF"/>
+          <w:sz w:val="24"/>
+          <w:szCs w:val="24"/>
+        </w:rPr>
+        <w:t>this.cargo</w:t>
+      </w:r>
+      <w:proofErr w:type="spellEnd"/>
+      <w:proofErr w:type="gramEnd"/>
+      <w:r>
+        <w:rPr>
+          <w:rFonts w:ascii="Arial" w:hAnsi="Arial" w:cs="Arial"/>
+          <w:color w:val="2F5496" w:themeColor="accent1" w:themeShade="BF"/>
+          <w:sz w:val="24"/>
+          <w:szCs w:val="24"/>
+        </w:rPr>
+        <w:t xml:space="preserve"> = </w:t>
+      </w:r>
+      <w:proofErr w:type="spellStart"/>
+      <w:r>
+        <w:rPr>
+          <w:rFonts w:ascii="Arial" w:hAnsi="Arial" w:cs="Arial"/>
+          <w:color w:val="2F5496" w:themeColor="accent1" w:themeShade="BF"/>
+          <w:sz w:val="24"/>
+          <w:szCs w:val="24"/>
+        </w:rPr>
+        <w:t>cargoColaborador</w:t>
+      </w:r>
+      <w:proofErr w:type="spellEnd"/>
+    </w:p>
+    <w:p>
+      <w:pPr>
+        <w:jc w:val="both"/>
+        <w:rPr>
+          <w:rFonts w:ascii="Arial" w:hAnsi="Arial" w:cs="Arial"/>
+          <w:color w:val="2F5496" w:themeColor="accent1" w:themeShade="BF"/>
+          <w:sz w:val="24"/>
+          <w:szCs w:val="24"/>
+        </w:rPr>
+      </w:pPr>
+      <w:r>
+        <w:rPr>
+          <w:rFonts w:ascii="Arial" w:hAnsi="Arial" w:cs="Arial"/>
+          <w:color w:val="2F5496" w:themeColor="accent1" w:themeShade="BF"/>
+          <w:sz w:val="24"/>
+          <w:szCs w:val="24"/>
+        </w:rPr>
+        <w:t xml:space="preserve">    }</w:t>
+      </w:r>
+    </w:p>
+    <w:p>
+      <w:pPr>
+        <w:jc w:val="both"/>
+        <w:rPr>
+          <w:rFonts w:ascii="Arial" w:hAnsi="Arial" w:cs="Arial"/>
+          <w:color w:val="2F5496" w:themeColor="accent1" w:themeShade="BF"/>
+          <w:sz w:val="24"/>
+          <w:szCs w:val="24"/>
+        </w:rPr>
+      </w:pPr>
+      <w:r>
+        <w:rPr>
+          <w:rFonts w:ascii="Arial" w:hAnsi="Arial" w:cs="Arial"/>
+          <w:color w:val="2F5496" w:themeColor="accent1" w:themeShade="BF"/>
+          <w:sz w:val="24"/>
+          <w:szCs w:val="24"/>
+        </w:rPr>
+        <w:t>}</w:t>
+      </w:r>
+    </w:p>
+    <w:p>
+      <w:pPr>
+        <w:jc w:val="both"/>
+        <w:rPr>
+          <w:rFonts w:ascii="Arial" w:hAnsi="Arial" w:cs="Arial"/>
+          <w:color w:val="2F5496" w:themeColor="accent1" w:themeShade="BF"/>
+          <w:sz w:val="24"/>
+          <w:szCs w:val="24"/>
+        </w:rPr>
+      </w:pPr>
+    </w:p>
+    <w:p>
+      <w:pPr>
+        <w:jc w:val="both"/>
+        <w:rPr>
+          <w:rFonts w:ascii="Arial" w:hAnsi="Arial" w:cs="Arial"/>
+          <w:color w:val="2F5496" w:themeColor="accent1" w:themeShade="BF"/>
+          <w:sz w:val="24"/>
+          <w:szCs w:val="24"/>
+        </w:rPr>
+      </w:pPr>
+      <w:proofErr w:type="spellStart"/>
+      <w:r>
+        <w:rPr>
+          <w:rFonts w:ascii="Arial" w:hAnsi="Arial" w:cs="Arial"/>
+          <w:color w:val="2F5496" w:themeColor="accent1" w:themeShade="BF"/>
+          <w:sz w:val="24"/>
+          <w:szCs w:val="24"/>
+        </w:rPr>
+        <w:t>let</w:t>
+      </w:r>
+      <w:proofErr w:type="spellEnd"/>
+      <w:r>
+        <w:rPr>
+          <w:rFonts w:ascii="Arial" w:hAnsi="Arial" w:cs="Arial"/>
+          <w:color w:val="2F5496" w:themeColor="accent1" w:themeShade="BF"/>
+          <w:sz w:val="24"/>
+          <w:szCs w:val="24"/>
+        </w:rPr>
+        <w:t xml:space="preserve"> </w:t>
+      </w:r>
+      <w:proofErr w:type="spellStart"/>
+      <w:r>
+        <w:rPr>
+          <w:rFonts w:ascii="Arial" w:hAnsi="Arial" w:cs="Arial"/>
+          <w:color w:val="2F5496" w:themeColor="accent1" w:themeShade="BF"/>
+          <w:sz w:val="24"/>
+          <w:szCs w:val="24"/>
+        </w:rPr>
+        <w:t>ananda</w:t>
+      </w:r>
+      <w:proofErr w:type="spellEnd"/>
+      <w:r>
+        <w:rPr>
+          <w:rFonts w:ascii="Arial" w:hAnsi="Arial" w:cs="Arial"/>
+          <w:color w:val="2F5496" w:themeColor="accent1" w:themeShade="BF"/>
+          <w:sz w:val="24"/>
+          <w:szCs w:val="24"/>
+        </w:rPr>
+        <w:t xml:space="preserve"> = new </w:t>
+      </w:r>
+      <w:proofErr w:type="gramStart"/>
+      <w:r>
+        <w:rPr>
+          <w:rFonts w:ascii="Arial" w:hAnsi="Arial" w:cs="Arial"/>
+          <w:color w:val="2F5496" w:themeColor="accent1" w:themeShade="BF"/>
+          <w:sz w:val="24"/>
+          <w:szCs w:val="24"/>
+        </w:rPr>
+        <w:t>Colaborador(</w:t>
+      </w:r>
+      <w:proofErr w:type="gramEnd"/>
+      <w:r>
+        <w:rPr>
+          <w:rFonts w:ascii="Arial" w:hAnsi="Arial" w:cs="Arial"/>
+          <w:color w:val="2F5496" w:themeColor="accent1" w:themeShade="BF"/>
+          <w:sz w:val="24"/>
+          <w:szCs w:val="24"/>
+        </w:rPr>
+        <w:t>'</w:t>
+      </w:r>
+      <w:r>
+        <w:rPr>
+          <w:rFonts w:ascii="Arial" w:hAnsi="Arial" w:cs="Arial"/>
+          <w:color w:val="2F5496" w:themeColor="accent1" w:themeShade="BF"/>
+          <w:sz w:val="24"/>
+          <w:szCs w:val="24"/>
+        </w:rPr>
+        <w:t xml:space="preserve"> </w:t>
+      </w:r>
+      <w:r>
+        <w:rPr>
+          <w:rFonts w:ascii="Arial" w:hAnsi="Arial" w:cs="Arial"/>
+          <w:color w:val="2F5496" w:themeColor="accent1" w:themeShade="BF"/>
+          <w:sz w:val="24"/>
+          <w:szCs w:val="24"/>
+        </w:rPr>
+        <w:t>')</w:t>
+      </w:r>
+    </w:p>
+    <w:p>
+      <w:pPr>
+        <w:jc w:val="both"/>
+        <w:rPr>
+          <w:rFonts w:ascii="Arial" w:hAnsi="Arial" w:cs="Arial"/>
+          <w:color w:val="2F5496" w:themeColor="accent1" w:themeShade="BF"/>
+          <w:sz w:val="24"/>
+          <w:szCs w:val="24"/>
+        </w:rPr>
+      </w:pPr>
+      <w:proofErr w:type="spellStart"/>
+      <w:proofErr w:type="gramStart"/>
+      <w:r>
+        <w:rPr>
+          <w:rFonts w:ascii="Arial" w:hAnsi="Arial" w:cs="Arial"/>
+          <w:color w:val="2F5496" w:themeColor="accent1" w:themeShade="BF"/>
+          <w:sz w:val="24"/>
+          <w:szCs w:val="24"/>
+        </w:rPr>
+        <w:t>ananda.nomeColaborador</w:t>
+      </w:r>
+      <w:proofErr w:type="spellEnd"/>
+      <w:proofErr w:type="gramEnd"/>
+      <w:r>
+        <w:rPr>
+          <w:rFonts w:ascii="Arial" w:hAnsi="Arial" w:cs="Arial"/>
+          <w:color w:val="2F5496" w:themeColor="accent1" w:themeShade="BF"/>
+          <w:sz w:val="24"/>
+          <w:szCs w:val="24"/>
+        </w:rPr>
+        <w:t xml:space="preserve"> = 'Ananda'</w:t>
+      </w:r>
+    </w:p>
+    <w:p>
+      <w:pPr>
+        <w:jc w:val="both"/>
+        <w:rPr>
+          <w:rFonts w:ascii="Arial" w:hAnsi="Arial" w:cs="Arial"/>
+          <w:color w:val="2F5496" w:themeColor="accent1" w:themeShade="BF"/>
+          <w:sz w:val="24"/>
+          <w:szCs w:val="24"/>
+        </w:rPr>
+      </w:pPr>
       <w:r>
         <w:rPr>
           <w:rFonts w:ascii="Arial" w:hAnsi="Arial" w:cs="Arial"/>

</xml_diff>